<commit_message>
Added readme & pdf
</commit_message>
<xml_diff>
--- a/CPSC457_Report_Patrick_Settle_Joshua_Walters.docx
+++ b/CPSC457_Report_Patrick_Settle_Joshua_Walters.docx
@@ -5,17 +5,27 @@
     <w:p>
       <w:pPr>
         <w:pStyle w:val="Heading1"/>
+        <w:jc w:val="center"/>
       </w:pPr>
       <w:r>
         <w:t>CPSC 457 – Assignment 5 – Report</w:t>
       </w:r>
     </w:p>
+    <w:p/>
     <w:p>
       <w:pPr>
-        <w:pStyle w:val="Heading2"/>
+        <w:jc w:val="center"/>
       </w:pPr>
       <w:r>
-        <w:t>Analysis of behavior towards Readers</w:t>
+        <w:t>Patrick Settle – 10158828</w:t>
+      </w:r>
+    </w:p>
+    <w:p>
+      <w:pPr>
+        <w:jc w:val="center"/>
+      </w:pPr>
+      <w:r>
+        <w:t>Joshua Walters – 10154369</w:t>
       </w:r>
     </w:p>
     <w:p>
@@ -75,13 +85,26 @@
     </w:p>
     <w:p/>
     <w:p>
+      <w:pPr>
+        <w:rPr>
+          <w:u w:val="single"/>
+        </w:rPr>
+      </w:pPr>
       <w:r>
+        <w:rPr>
+          <w:u w:val="single"/>
+        </w:rPr>
         <w:t>Summary</w:t>
       </w:r>
     </w:p>
     <w:p>
       <w:r>
-        <w:t>One of the most notable things about all 3 of these algorithms is how similar they all are in behavior, all 3 algorithms</w:t>
+        <w:t>One of the most notable things about</w:t>
+      </w:r>
+      <w:bookmarkStart w:id="0" w:name="_GoBack"/>
+      <w:bookmarkEnd w:id="0"/>
+      <w:r>
+        <w:t xml:space="preserve"> all 3 of these algorithms is how similar they all are in behavior, all 3 algorithms</w:t>
       </w:r>
       <w:r>
         <w:t xml:space="preserve"> have nearly overlapping trends,</w:t>
@@ -93,12 +116,7 @@
         <w:t>there</w:t>
       </w:r>
       <w:r>
-        <w:t xml:space="preserve"> are however some di</w:t>
-      </w:r>
-      <w:bookmarkStart w:id="0" w:name="_GoBack"/>
-      <w:bookmarkEnd w:id="0"/>
-      <w:r>
-        <w:t xml:space="preserve">stinct patterns that can be observed. </w:t>
+        <w:t xml:space="preserve"> are however some distinct patterns that can be observed. </w:t>
       </w:r>
     </w:p>
     <w:p>
@@ -299,6 +317,7 @@
     <w:lsdException w:name="HTML Sample" w:semiHidden="1" w:unhideWhenUsed="1"/>
     <w:lsdException w:name="HTML Typewriter" w:semiHidden="1" w:unhideWhenUsed="1"/>
     <w:lsdException w:name="HTML Variable" w:semiHidden="1" w:unhideWhenUsed="1"/>
+    <w:lsdException w:name="Normal Table" w:semiHidden="1" w:unhideWhenUsed="1"/>
     <w:lsdException w:name="annotation subject" w:semiHidden="1" w:unhideWhenUsed="1"/>
     <w:lsdException w:name="No List" w:semiHidden="1" w:unhideWhenUsed="1"/>
     <w:lsdException w:name="Outline List 1" w:semiHidden="1" w:unhideWhenUsed="1"/>
@@ -344,9 +363,11 @@
     <w:lsdException w:name="Table Subtle 1" w:semiHidden="1" w:unhideWhenUsed="1"/>
     <w:lsdException w:name="Table Subtle 2" w:semiHidden="1" w:unhideWhenUsed="1"/>
     <w:lsdException w:name="Table Web 1" w:semiHidden="1" w:unhideWhenUsed="1"/>
+    <w:lsdException w:name="Table Web 2" w:semiHidden="1" w:unhideWhenUsed="1"/>
     <w:lsdException w:name="Table Web 3" w:semiHidden="1" w:unhideWhenUsed="1"/>
     <w:lsdException w:name="Balloon Text" w:semiHidden="1" w:unhideWhenUsed="1"/>
     <w:lsdException w:name="Table Grid" w:uiPriority="39"/>
+    <w:lsdException w:name="Table Theme" w:semiHidden="1" w:unhideWhenUsed="1"/>
     <w:lsdException w:name="Placeholder Text" w:semiHidden="1"/>
     <w:lsdException w:name="No Spacing" w:uiPriority="1" w:qFormat="1"/>
     <w:lsdException w:name="Light Shading" w:uiPriority="60"/>
@@ -613,6 +634,28 @@
       <w:szCs w:val="26"/>
     </w:rPr>
   </w:style>
+  <w:style w:type="paragraph" w:styleId="Heading3">
+    <w:name w:val="heading 3"/>
+    <w:basedOn w:val="Normal"/>
+    <w:next w:val="Normal"/>
+    <w:link w:val="Heading3Char"/>
+    <w:uiPriority w:val="9"/>
+    <w:unhideWhenUsed/>
+    <w:qFormat/>
+    <w:rsid w:val="000856B6"/>
+    <w:pPr>
+      <w:keepNext/>
+      <w:keepLines/>
+      <w:spacing w:before="40" w:after="0"/>
+      <w:outlineLvl w:val="2"/>
+    </w:pPr>
+    <w:rPr>
+      <w:rFonts w:asciiTheme="majorHAnsi" w:eastAsiaTheme="majorEastAsia" w:hAnsiTheme="majorHAnsi" w:cstheme="majorBidi"/>
+      <w:color w:val="1F4D78" w:themeColor="accent1" w:themeShade="7F"/>
+      <w:sz w:val="24"/>
+      <w:szCs w:val="24"/>
+    </w:rPr>
+  </w:style>
   <w:style w:type="character" w:default="1" w:styleId="DefaultParagraphFont">
     <w:name w:val="Default Paragraph Font"/>
     <w:uiPriority w:val="1"/>
@@ -664,6 +707,19 @@
       <w:color w:val="2E74B5" w:themeColor="accent1" w:themeShade="BF"/>
       <w:sz w:val="26"/>
       <w:szCs w:val="26"/>
+    </w:rPr>
+  </w:style>
+  <w:style w:type="character" w:customStyle="1" w:styleId="Heading3Char">
+    <w:name w:val="Heading 3 Char"/>
+    <w:basedOn w:val="DefaultParagraphFont"/>
+    <w:link w:val="Heading3"/>
+    <w:uiPriority w:val="9"/>
+    <w:rsid w:val="000856B6"/>
+    <w:rPr>
+      <w:rFonts w:asciiTheme="majorHAnsi" w:eastAsiaTheme="majorEastAsia" w:hAnsiTheme="majorHAnsi" w:cstheme="majorBidi"/>
+      <w:color w:val="1F4D78" w:themeColor="accent1" w:themeShade="7F"/>
+      <w:sz w:val="24"/>
+      <w:szCs w:val="24"/>
     </w:rPr>
   </w:style>
 </w:styles>

</xml_diff>